<commit_message>
created email and pdf
</commit_message>
<xml_diff>
--- a/Electrica/Synopsis.docx
+++ b/Electrica/Synopsis.docx
@@ -1,6 +1,6 @@
 
 <file path=word/document.xml><?xml version="1.0" encoding="utf-8"?>
-<w:document xmlns:wpc="http://schemas.microsoft.com/office/word/2010/wordprocessingCanvas" xmlns:cx="http://schemas.microsoft.com/office/drawing/2014/chartex" xmlns:cx1="http://schemas.microsoft.com/office/drawing/2015/9/8/chartex" xmlns:cx2="http://schemas.microsoft.com/office/drawing/2015/10/21/chartex" xmlns:cx3="http://schemas.microsoft.com/office/drawing/2016/5/9/chartex" xmlns:cx4="http://schemas.microsoft.com/office/drawing/2016/5/10/chartex" xmlns:cx5="http://schemas.microsoft.com/office/drawing/2016/5/11/chartex" xmlns:cx6="http://schemas.microsoft.com/office/drawing/2016/5/12/chartex" xmlns:cx7="http://schemas.microsoft.com/office/drawing/2016/5/13/chartex" xmlns:cx8="http://schemas.microsoft.com/office/drawing/2016/5/14/chartex" xmlns:mc="http://schemas.openxmlformats.org/markup-compatibility/2006" xmlns:aink="http://schemas.microsoft.com/office/drawing/2016/ink" xmlns:am3d="http://schemas.microsoft.com/office/drawing/2017/model3d" xmlns:o="urn:schemas-microsoft-com:office:office" xmlns:r="http://schemas.openxmlformats.org/officeDocument/2006/relationships" xmlns:m="http://schemas.openxmlformats.org/officeDocument/2006/math" xmlns:v="urn:schemas-microsoft-com:vml" xmlns:wp14="http://schemas.microsoft.com/office/word/2010/wordprocessingDrawing" xmlns:wp="http://schemas.openxmlformats.org/drawingml/2006/wordprocessingDrawing" xmlns:w10="urn:schemas-microsoft-com:office:word" xmlns:w="http://schemas.openxmlformats.org/wordprocessingml/2006/main" xmlns:w14="http://schemas.microsoft.com/office/word/2010/wordml" xmlns:w15="http://schemas.microsoft.com/office/word/2012/wordml" xmlns:w16cex="http://schemas.microsoft.com/office/word/2018/wordml/cex" xmlns:w16cid="http://schemas.microsoft.com/office/word/2016/wordml/cid" xmlns:w16="http://schemas.microsoft.com/office/word/2018/wordml" xmlns:w16sdtdh="http://schemas.microsoft.com/office/word/2020/wordml/sdtdatahash" xmlns:w16se="http://schemas.microsoft.com/office/word/2015/wordml/symex" xmlns:wpg="http://schemas.microsoft.com/office/word/2010/wordprocessingGroup" xmlns:wpi="http://schemas.microsoft.com/office/word/2010/wordprocessingInk" xmlns:wne="http://schemas.microsoft.com/office/word/2006/wordml" xmlns:wps="http://schemas.microsoft.com/office/word/2010/wordprocessingShape" mc:Ignorable="w14 w15 w16se w16cid w16 w16cex w16sdtdh wp14">
+<w:document xmlns:wpc="http://schemas.microsoft.com/office/word/2010/wordprocessingCanvas" xmlns:mc="http://schemas.openxmlformats.org/markup-compatibility/2006" xmlns:o="urn:schemas-microsoft-com:office:office" xmlns:r="http://schemas.openxmlformats.org/officeDocument/2006/relationships" xmlns:m="http://schemas.openxmlformats.org/officeDocument/2006/math" xmlns:v="urn:schemas-microsoft-com:vml" xmlns:wp14="http://schemas.microsoft.com/office/word/2010/wordprocessingDrawing" xmlns:wp="http://schemas.openxmlformats.org/drawingml/2006/wordprocessingDrawing" xmlns:w10="urn:schemas-microsoft-com:office:word" xmlns:w="http://schemas.openxmlformats.org/wordprocessingml/2006/main" xmlns:w14="http://schemas.microsoft.com/office/word/2010/wordml" xmlns:w15="http://schemas.microsoft.com/office/word/2012/wordml" xmlns:wpg="http://schemas.microsoft.com/office/word/2010/wordprocessingGroup" xmlns:wpi="http://schemas.microsoft.com/office/word/2010/wordprocessingInk" xmlns:wne="http://schemas.microsoft.com/office/word/2006/wordml" xmlns:wps="http://schemas.microsoft.com/office/word/2010/wordprocessingShape" mc:Ignorable="w14 w15 wp14">
   <w:body>
     <w:p>
       <w:pPr>
@@ -71,7 +71,7 @@
               </wp:anchor>
             </w:drawing>
           </mc:Choice>
-          <mc:Fallback>
+          <mc:Fallback xmlns:w16se="http://schemas.microsoft.com/office/word/2015/wordml/symex" xmlns:w16sdtdh="http://schemas.microsoft.com/office/word/2020/wordml/sdtdatahash" xmlns:w16="http://schemas.microsoft.com/office/word/2018/wordml" xmlns:w16cid="http://schemas.microsoft.com/office/word/2016/wordml/cid" xmlns:w16cex="http://schemas.microsoft.com/office/word/2018/wordml/cex" xmlns:am3d="http://schemas.microsoft.com/office/drawing/2017/model3d" xmlns:aink="http://schemas.microsoft.com/office/drawing/2016/ink" xmlns:cx8="http://schemas.microsoft.com/office/drawing/2016/5/14/chartex" xmlns:cx7="http://schemas.microsoft.com/office/drawing/2016/5/13/chartex" xmlns:cx6="http://schemas.microsoft.com/office/drawing/2016/5/12/chartex" xmlns:cx5="http://schemas.microsoft.com/office/drawing/2016/5/11/chartex" xmlns:cx4="http://schemas.microsoft.com/office/drawing/2016/5/10/chartex" xmlns:cx3="http://schemas.microsoft.com/office/drawing/2016/5/9/chartex" xmlns:cx2="http://schemas.microsoft.com/office/drawing/2015/10/21/chartex" xmlns:cx1="http://schemas.microsoft.com/office/drawing/2015/9/8/chartex" xmlns:cx="http://schemas.microsoft.com/office/drawing/2014/chartex">
             <w:pict>
               <v:roundrect w14:anchorId="15C3592A" id="Rounded Rectangle 1" o:spid="_x0000_s1026" style="position:absolute;margin-left:-19.15pt;margin-top:-16.8pt;width:357pt;height:152.55pt;z-index:-251657216;visibility:visible;mso-wrap-style:square;mso-wrap-distance-left:9pt;mso-wrap-distance-top:0;mso-wrap-distance-right:9pt;mso-wrap-distance-bottom:0;mso-position-horizontal:absolute;mso-position-horizontal-relative:text;mso-position-vertical:absolute;mso-position-vertical-relative:text;v-text-anchor:middle" arcsize="10923f" o:gfxdata="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" fillcolor="white [3201]" strokecolor="#4472c4 [3208]" strokeweight="1pt">
                 <v:stroke joinstyle="miter"/>
@@ -538,18 +538,8 @@
           <w:sz w:val="28"/>
           <w:szCs w:val="28"/>
         </w:rPr>
-        <w:t xml:space="preserve"> </w:t>
-      </w:r>
-      <w:proofErr w:type="spellStart"/>
-      <w:r>
-        <w:rPr>
-          <w:b/>
-          <w:sz w:val="28"/>
-          <w:szCs w:val="28"/>
-        </w:rPr>
-        <w:t>Ms</w:t>
-      </w:r>
-      <w:proofErr w:type="spellEnd"/>
+        <w:t xml:space="preserve"> Ms</w:t>
+      </w:r>
       <w:r>
         <w:rPr>
           <w:b/>
@@ -775,7 +765,7 @@
               </wp:anchor>
             </w:drawing>
           </mc:Choice>
-          <mc:Fallback>
+          <mc:Fallback xmlns:w16se="http://schemas.microsoft.com/office/word/2015/wordml/symex" xmlns:w16sdtdh="http://schemas.microsoft.com/office/word/2020/wordml/sdtdatahash" xmlns:w16="http://schemas.microsoft.com/office/word/2018/wordml" xmlns:w16cid="http://schemas.microsoft.com/office/word/2016/wordml/cid" xmlns:w16cex="http://schemas.microsoft.com/office/word/2018/wordml/cex" xmlns:am3d="http://schemas.microsoft.com/office/drawing/2017/model3d" xmlns:aink="http://schemas.microsoft.com/office/drawing/2016/ink" xmlns:cx8="http://schemas.microsoft.com/office/drawing/2016/5/14/chartex" xmlns:cx7="http://schemas.microsoft.com/office/drawing/2016/5/13/chartex" xmlns:cx6="http://schemas.microsoft.com/office/drawing/2016/5/12/chartex" xmlns:cx5="http://schemas.microsoft.com/office/drawing/2016/5/11/chartex" xmlns:cx4="http://schemas.microsoft.com/office/drawing/2016/5/10/chartex" xmlns:cx3="http://schemas.microsoft.com/office/drawing/2016/5/9/chartex" xmlns:cx2="http://schemas.microsoft.com/office/drawing/2015/10/21/chartex" xmlns:cx1="http://schemas.microsoft.com/office/drawing/2015/9/8/chartex" xmlns:cx="http://schemas.microsoft.com/office/drawing/2014/chartex">
             <w:pict>
               <v:line w14:anchorId="2B032114" id="Straight Connector 2" o:spid="_x0000_s1026" style="position:absolute;flip:y;z-index:251660288;visibility:visible;mso-wrap-style:square;mso-wrap-distance-left:9pt;mso-wrap-distance-top:0;mso-wrap-distance-right:9pt;mso-wrap-distance-bottom:0;mso-position-horizontal:left;mso-position-horizontal-relative:page;mso-position-vertical:absolute;mso-position-vertical-relative:text" from="0,7.1pt" to="615pt,7.55pt" o:gfxdata="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" strokecolor="black [3200]" strokeweight="1.5pt">
                 <v:stroke joinstyle="miter"/>
@@ -846,25 +836,7 @@
           <w:sz w:val="32"/>
           <w:szCs w:val="32"/>
         </w:rPr>
-        <w:t xml:space="preserve"> (</w:t>
-      </w:r>
-      <w:proofErr w:type="spellStart"/>
-      <w:r>
-        <w:rPr>
-          <w:b/>
-          <w:sz w:val="32"/>
-          <w:szCs w:val="32"/>
-        </w:rPr>
-        <w:t>Electrica</w:t>
-      </w:r>
-      <w:proofErr w:type="spellEnd"/>
-      <w:r>
-        <w:rPr>
-          <w:b/>
-          <w:sz w:val="32"/>
-          <w:szCs w:val="32"/>
-        </w:rPr>
-        <w:t>)</w:t>
+        <w:t xml:space="preserve"> (Electrica)</w:t>
       </w:r>
     </w:p>
     <w:p>
@@ -1387,61 +1359,23 @@
         </w:rPr>
         <w:t> (FY) 2019-20, the gross electricity generated by utilities in India was 1,383.5 </w:t>
       </w:r>
-      <w:proofErr w:type="spellStart"/>
-      <w:r>
-        <w:fldChar w:fldCharType="begin"/>
-      </w:r>
-      <w:r>
-        <w:instrText xml:space="preserve"> HYPERLINK "https://en.wikipedia.org/</w:instrText>
-      </w:r>
-      <w:r>
-        <w:instrText xml:space="preserve">wiki/TWh" \o "TWh" </w:instrText>
-      </w:r>
-      <w:r>
-        <w:fldChar w:fldCharType="separate"/>
-      </w:r>
-      <w:r>
-        <w:rPr>
-          <w:color w:val="000000" w:themeColor="text1"/>
-          <w:sz w:val="32"/>
-          <w:szCs w:val="32"/>
-        </w:rPr>
-        <w:t>TWh</w:t>
-      </w:r>
-      <w:proofErr w:type="spellEnd"/>
-      <w:r>
-        <w:rPr>
-          <w:color w:val="000000" w:themeColor="text1"/>
-          <w:sz w:val="32"/>
-          <w:szCs w:val="32"/>
-        </w:rPr>
-        <w:fldChar w:fldCharType="end"/>
-      </w:r>
-      <w:r>
-        <w:rPr>
-          <w:color w:val="000000" w:themeColor="text1"/>
-          <w:sz w:val="32"/>
-          <w:szCs w:val="32"/>
-        </w:rPr>
-        <w:t xml:space="preserve"> and the total electricity generation (utilities and non utilities) in the country was 1,598 </w:t>
-      </w:r>
-      <w:proofErr w:type="spellStart"/>
-      <w:r>
-        <w:rPr>
-          <w:color w:val="000000" w:themeColor="text1"/>
-          <w:sz w:val="32"/>
-          <w:szCs w:val="32"/>
-        </w:rPr>
-        <w:t>TWh</w:t>
-      </w:r>
-      <w:proofErr w:type="spellEnd"/>
-      <w:r>
-        <w:rPr>
-          <w:color w:val="000000" w:themeColor="text1"/>
-          <w:sz w:val="32"/>
-          <w:szCs w:val="32"/>
-        </w:rPr>
-        <w:t>.</w:t>
+      <w:hyperlink r:id="rId13" w:tooltip="TWh" w:history="1">
+        <w:r>
+          <w:rPr>
+            <w:color w:val="000000" w:themeColor="text1"/>
+            <w:sz w:val="32"/>
+            <w:szCs w:val="32"/>
+          </w:rPr>
+          <w:t>TWh</w:t>
+        </w:r>
+      </w:hyperlink>
+      <w:r>
+        <w:rPr>
+          <w:color w:val="000000" w:themeColor="text1"/>
+          <w:sz w:val="32"/>
+          <w:szCs w:val="32"/>
+        </w:rPr>
+        <w:t> and the total electricity generation (utilities and non utilities) in the country was 1,598 TWh.</w:t>
       </w:r>
     </w:p>
     <w:p>
@@ -2254,7 +2188,7 @@
           <w:sz w:val="32"/>
           <w:szCs w:val="32"/>
         </w:rPr>
-        <w:t>Sqlite3</w:t>
+        <w:t>Oracle</w:t>
       </w:r>
     </w:p>
     <w:p>
@@ -2269,7 +2203,6 @@
           <w:szCs w:val="32"/>
         </w:rPr>
       </w:pPr>
-      <w:proofErr w:type="spellStart"/>
       <w:r>
         <w:rPr>
           <w:sz w:val="32"/>
@@ -2277,7 +2210,6 @@
         </w:rPr>
         <w:t>Pycharm</w:t>
       </w:r>
-      <w:proofErr w:type="spellEnd"/>
     </w:p>
     <w:p>
       <w:pPr>
@@ -2403,6 +2335,8 @@
         </w:rPr>
         <w:t>Testing Technologies used</w:t>
       </w:r>
+      <w:bookmarkStart w:id="0" w:name="_GoBack"/>
+      <w:bookmarkEnd w:id="0"/>
     </w:p>
     <w:p>
       <w:pPr>
@@ -2426,7 +2360,6 @@
         </w:rPr>
         <w:t xml:space="preserve">Testing using </w:t>
       </w:r>
-      <w:proofErr w:type="spellStart"/>
       <w:r>
         <w:rPr>
           <w:b/>
@@ -2435,7 +2368,6 @@
         </w:rPr>
         <w:t>Pycharm</w:t>
       </w:r>
-      <w:proofErr w:type="spellEnd"/>
     </w:p>
     <w:p>
       <w:pPr>
@@ -2781,7 +2713,7 @@
           <w:szCs w:val="32"/>
         </w:rPr>
       </w:pPr>
-      <w:hyperlink r:id="rId13" w:history="1">
+      <w:hyperlink r:id="rId14" w:history="1">
         <w:r>
           <w:rPr>
             <w:rStyle w:val="Hyperlink"/>
@@ -2805,7 +2737,7 @@
           <w:szCs w:val="32"/>
         </w:rPr>
       </w:pPr>
-      <w:hyperlink r:id="rId14" w:history="1">
+      <w:hyperlink r:id="rId15" w:history="1">
         <w:r>
           <w:rPr>
             <w:rStyle w:val="Hyperlink"/>
@@ -2829,7 +2761,7 @@
           <w:szCs w:val="32"/>
         </w:rPr>
       </w:pPr>
-      <w:hyperlink r:id="rId15" w:history="1">
+      <w:hyperlink r:id="rId16" w:history="1">
         <w:r>
           <w:rPr>
             <w:rStyle w:val="Hyperlink"/>
@@ -2853,7 +2785,7 @@
           <w:szCs w:val="32"/>
         </w:rPr>
       </w:pPr>
-      <w:hyperlink r:id="rId16" w:history="1">
+      <w:hyperlink r:id="rId17" w:history="1">
         <w:r>
           <w:rPr>
             <w:rStyle w:val="Hyperlink"/>
@@ -2877,7 +2809,7 @@
           <w:szCs w:val="32"/>
         </w:rPr>
       </w:pPr>
-      <w:hyperlink r:id="rId17" w:history="1">
+      <w:hyperlink r:id="rId18" w:history="1">
         <w:r>
           <w:rPr>
             <w:rStyle w:val="Hyperlink"/>
@@ -2902,7 +2834,7 @@
           <w:szCs w:val="32"/>
         </w:rPr>
       </w:pPr>
-      <w:hyperlink r:id="rId18" w:history="1">
+      <w:hyperlink r:id="rId19" w:history="1">
         <w:r>
           <w:rPr>
             <w:rStyle w:val="Hyperlink"/>
@@ -2926,7 +2858,7 @@
           <w:szCs w:val="32"/>
         </w:rPr>
       </w:pPr>
-      <w:hyperlink r:id="rId19" w:history="1">
+      <w:hyperlink r:id="rId20" w:history="1">
         <w:r>
           <w:rPr>
             <w:rStyle w:val="Hyperlink"/>
@@ -3006,7 +2938,6 @@
         </w:rPr>
         <w:t xml:space="preserve">        </w:t>
       </w:r>
-      <w:proofErr w:type="spellStart"/>
       <w:r>
         <w:rPr>
           <w:color w:val="000000" w:themeColor="text1"/>
@@ -3015,7 +2946,6 @@
         </w:rPr>
         <w:t>Electrica</w:t>
       </w:r>
-      <w:proofErr w:type="spellEnd"/>
       <w:r>
         <w:rPr>
           <w:color w:val="000000" w:themeColor="text1"/>
@@ -3124,7 +3054,7 @@
 </file>
 
 <file path=word/endnotes.xml><?xml version="1.0" encoding="utf-8"?>
-<w:endnotes xmlns:wpc="http://schemas.microsoft.com/office/word/2010/wordprocessingCanvas" xmlns:cx="http://schemas.microsoft.com/office/drawing/2014/chartex" xmlns:cx1="http://schemas.microsoft.com/office/drawing/2015/9/8/chartex" xmlns:cx2="http://schemas.microsoft.com/office/drawing/2015/10/21/chartex" xmlns:cx3="http://schemas.microsoft.com/office/drawing/2016/5/9/chartex" xmlns:cx4="http://schemas.microsoft.com/office/drawing/2016/5/10/chartex" xmlns:cx5="http://schemas.microsoft.com/office/drawing/2016/5/11/chartex" xmlns:cx6="http://schemas.microsoft.com/office/drawing/2016/5/12/chartex" xmlns:cx7="http://schemas.microsoft.com/office/drawing/2016/5/13/chartex" xmlns:cx8="http://schemas.microsoft.com/office/drawing/2016/5/14/chartex" xmlns:mc="http://schemas.openxmlformats.org/markup-compatibility/2006" xmlns:aink="http://schemas.microsoft.com/office/drawing/2016/ink" xmlns:am3d="http://schemas.microsoft.com/office/drawing/2017/model3d" xmlns:o="urn:schemas-microsoft-com:office:office" xmlns:r="http://schemas.openxmlformats.org/officeDocument/2006/relationships" xmlns:m="http://schemas.openxmlformats.org/officeDocument/2006/math" xmlns:v="urn:schemas-microsoft-com:vml" xmlns:wp14="http://schemas.microsoft.com/office/word/2010/wordprocessingDrawing" xmlns:wp="http://schemas.openxmlformats.org/drawingml/2006/wordprocessingDrawing" xmlns:w10="urn:schemas-microsoft-com:office:word" xmlns:w="http://schemas.openxmlformats.org/wordprocessingml/2006/main" xmlns:w14="http://schemas.microsoft.com/office/word/2010/wordml" xmlns:w15="http://schemas.microsoft.com/office/word/2012/wordml" xmlns:w16cex="http://schemas.microsoft.com/office/word/2018/wordml/cex" xmlns:w16cid="http://schemas.microsoft.com/office/word/2016/wordml/cid" xmlns:w16="http://schemas.microsoft.com/office/word/2018/wordml" xmlns:w16sdtdh="http://schemas.microsoft.com/office/word/2020/wordml/sdtdatahash" xmlns:w16se="http://schemas.microsoft.com/office/word/2015/wordml/symex" xmlns:wpg="http://schemas.microsoft.com/office/word/2010/wordprocessingGroup" xmlns:wpi="http://schemas.microsoft.com/office/word/2010/wordprocessingInk" xmlns:wne="http://schemas.microsoft.com/office/word/2006/wordml" xmlns:wps="http://schemas.microsoft.com/office/word/2010/wordprocessingShape" mc:Ignorable="w14 w15 w16se w16cid w16 w16cex w16sdtdh wp14">
+<w:endnotes xmlns:wpc="http://schemas.microsoft.com/office/word/2010/wordprocessingCanvas" xmlns:mc="http://schemas.openxmlformats.org/markup-compatibility/2006" xmlns:o="urn:schemas-microsoft-com:office:office" xmlns:r="http://schemas.openxmlformats.org/officeDocument/2006/relationships" xmlns:m="http://schemas.openxmlformats.org/officeDocument/2006/math" xmlns:v="urn:schemas-microsoft-com:vml" xmlns:wp14="http://schemas.microsoft.com/office/word/2010/wordprocessingDrawing" xmlns:wp="http://schemas.openxmlformats.org/drawingml/2006/wordprocessingDrawing" xmlns:w10="urn:schemas-microsoft-com:office:word" xmlns:w="http://schemas.openxmlformats.org/wordprocessingml/2006/main" xmlns:w14="http://schemas.microsoft.com/office/word/2010/wordml" xmlns:w15="http://schemas.microsoft.com/office/word/2012/wordml" xmlns:wpg="http://schemas.microsoft.com/office/word/2010/wordprocessingGroup" xmlns:wpi="http://schemas.microsoft.com/office/word/2010/wordprocessingInk" xmlns:wne="http://schemas.microsoft.com/office/word/2006/wordml" xmlns:wps="http://schemas.microsoft.com/office/word/2010/wordprocessingShape" mc:Ignorable="w14 w15 wp14">
   <w:endnote w:type="separator" w:id="-1">
     <w:p>
       <w:pPr>
@@ -3149,7 +3079,7 @@
 </file>
 
 <file path=word/footnotes.xml><?xml version="1.0" encoding="utf-8"?>
-<w:footnotes xmlns:wpc="http://schemas.microsoft.com/office/word/2010/wordprocessingCanvas" xmlns:cx="http://schemas.microsoft.com/office/drawing/2014/chartex" xmlns:cx1="http://schemas.microsoft.com/office/drawing/2015/9/8/chartex" xmlns:cx2="http://schemas.microsoft.com/office/drawing/2015/10/21/chartex" xmlns:cx3="http://schemas.microsoft.com/office/drawing/2016/5/9/chartex" xmlns:cx4="http://schemas.microsoft.com/office/drawing/2016/5/10/chartex" xmlns:cx5="http://schemas.microsoft.com/office/drawing/2016/5/11/chartex" xmlns:cx6="http://schemas.microsoft.com/office/drawing/2016/5/12/chartex" xmlns:cx7="http://schemas.microsoft.com/office/drawing/2016/5/13/chartex" xmlns:cx8="http://schemas.microsoft.com/office/drawing/2016/5/14/chartex" xmlns:mc="http://schemas.openxmlformats.org/markup-compatibility/2006" xmlns:aink="http://schemas.microsoft.com/office/drawing/2016/ink" xmlns:am3d="http://schemas.microsoft.com/office/drawing/2017/model3d" xmlns:o="urn:schemas-microsoft-com:office:office" xmlns:r="http://schemas.openxmlformats.org/officeDocument/2006/relationships" xmlns:m="http://schemas.openxmlformats.org/officeDocument/2006/math" xmlns:v="urn:schemas-microsoft-com:vml" xmlns:wp14="http://schemas.microsoft.com/office/word/2010/wordprocessingDrawing" xmlns:wp="http://schemas.openxmlformats.org/drawingml/2006/wordprocessingDrawing" xmlns:w10="urn:schemas-microsoft-com:office:word" xmlns:w="http://schemas.openxmlformats.org/wordprocessingml/2006/main" xmlns:w14="http://schemas.microsoft.com/office/word/2010/wordml" xmlns:w15="http://schemas.microsoft.com/office/word/2012/wordml" xmlns:w16cex="http://schemas.microsoft.com/office/word/2018/wordml/cex" xmlns:w16cid="http://schemas.microsoft.com/office/word/2016/wordml/cid" xmlns:w16="http://schemas.microsoft.com/office/word/2018/wordml" xmlns:w16sdtdh="http://schemas.microsoft.com/office/word/2020/wordml/sdtdatahash" xmlns:w16se="http://schemas.microsoft.com/office/word/2015/wordml/symex" xmlns:wpg="http://schemas.microsoft.com/office/word/2010/wordprocessingGroup" xmlns:wpi="http://schemas.microsoft.com/office/word/2010/wordprocessingInk" xmlns:wne="http://schemas.microsoft.com/office/word/2006/wordml" xmlns:wps="http://schemas.microsoft.com/office/word/2010/wordprocessingShape" mc:Ignorable="w14 w15 w16se w16cid w16 w16cex w16sdtdh wp14">
+<w:footnotes xmlns:wpc="http://schemas.microsoft.com/office/word/2010/wordprocessingCanvas" xmlns:mc="http://schemas.openxmlformats.org/markup-compatibility/2006" xmlns:o="urn:schemas-microsoft-com:office:office" xmlns:r="http://schemas.openxmlformats.org/officeDocument/2006/relationships" xmlns:m="http://schemas.openxmlformats.org/officeDocument/2006/math" xmlns:v="urn:schemas-microsoft-com:vml" xmlns:wp14="http://schemas.microsoft.com/office/word/2010/wordprocessingDrawing" xmlns:wp="http://schemas.openxmlformats.org/drawingml/2006/wordprocessingDrawing" xmlns:w10="urn:schemas-microsoft-com:office:word" xmlns:w="http://schemas.openxmlformats.org/wordprocessingml/2006/main" xmlns:w14="http://schemas.microsoft.com/office/word/2010/wordml" xmlns:w15="http://schemas.microsoft.com/office/word/2012/wordml" xmlns:wpg="http://schemas.microsoft.com/office/word/2010/wordprocessingGroup" xmlns:wpi="http://schemas.microsoft.com/office/word/2010/wordprocessingInk" xmlns:wne="http://schemas.microsoft.com/office/word/2006/wordml" xmlns:wps="http://schemas.microsoft.com/office/word/2010/wordprocessingShape" mc:Ignorable="w14 w15 wp14">
   <w:footnote w:type="separator" w:id="-1">
     <w:p>
       <w:pPr>
@@ -3174,8 +3104,8 @@
 </file>
 
 <file path=word/numbering.xml><?xml version="1.0" encoding="utf-8"?>
-<w:numbering xmlns:wpc="http://schemas.microsoft.com/office/word/2010/wordprocessingCanvas" xmlns:cx="http://schemas.microsoft.com/office/drawing/2014/chartex" xmlns:cx1="http://schemas.microsoft.com/office/drawing/2015/9/8/chartex" xmlns:cx2="http://schemas.microsoft.com/office/drawing/2015/10/21/chartex" xmlns:cx3="http://schemas.microsoft.com/office/drawing/2016/5/9/chartex" xmlns:cx4="http://schemas.microsoft.com/office/drawing/2016/5/10/chartex" xmlns:cx5="http://schemas.microsoft.com/office/drawing/2016/5/11/chartex" xmlns:cx6="http://schemas.microsoft.com/office/drawing/2016/5/12/chartex" xmlns:cx7="http://schemas.microsoft.com/office/drawing/2016/5/13/chartex" xmlns:cx8="http://schemas.microsoft.com/office/drawing/2016/5/14/chartex" xmlns:mc="http://schemas.openxmlformats.org/markup-compatibility/2006" xmlns:aink="http://schemas.microsoft.com/office/drawing/2016/ink" xmlns:am3d="http://schemas.microsoft.com/office/drawing/2017/model3d" xmlns:o="urn:schemas-microsoft-com:office:office" xmlns:r="http://schemas.openxmlformats.org/officeDocument/2006/relationships" xmlns:m="http://schemas.openxmlformats.org/officeDocument/2006/math" xmlns:v="urn:schemas-microsoft-com:vml" xmlns:wp14="http://schemas.microsoft.com/office/word/2010/wordprocessingDrawing" xmlns:wp="http://schemas.openxmlformats.org/drawingml/2006/wordprocessingDrawing" xmlns:w10="urn:schemas-microsoft-com:office:word" xmlns:w="http://schemas.openxmlformats.org/wordprocessingml/2006/main" xmlns:w14="http://schemas.microsoft.com/office/word/2010/wordml" xmlns:w15="http://schemas.microsoft.com/office/word/2012/wordml" xmlns:w16cex="http://schemas.microsoft.com/office/word/2018/wordml/cex" xmlns:w16cid="http://schemas.microsoft.com/office/word/2016/wordml/cid" xmlns:w16="http://schemas.microsoft.com/office/word/2018/wordml" xmlns:w16sdtdh="http://schemas.microsoft.com/office/word/2020/wordml/sdtdatahash" xmlns:w16se="http://schemas.microsoft.com/office/word/2015/wordml/symex" xmlns:wpg="http://schemas.microsoft.com/office/word/2010/wordprocessingGroup" xmlns:wpi="http://schemas.microsoft.com/office/word/2010/wordprocessingInk" xmlns:wne="http://schemas.microsoft.com/office/word/2006/wordml" xmlns:wps="http://schemas.microsoft.com/office/word/2010/wordprocessingShape" mc:Ignorable="w14 w15 w16se w16cid w16 w16cex w16sdtdh wp14">
-  <w:abstractNum w:abstractNumId="0" w15:restartNumberingAfterBreak="0">
+<w:numbering xmlns:wpc="http://schemas.microsoft.com/office/word/2010/wordprocessingCanvas" xmlns:mc="http://schemas.openxmlformats.org/markup-compatibility/2006" xmlns:o="urn:schemas-microsoft-com:office:office" xmlns:r="http://schemas.openxmlformats.org/officeDocument/2006/relationships" xmlns:m="http://schemas.openxmlformats.org/officeDocument/2006/math" xmlns:v="urn:schemas-microsoft-com:vml" xmlns:wp14="http://schemas.microsoft.com/office/word/2010/wordprocessingDrawing" xmlns:wp="http://schemas.openxmlformats.org/drawingml/2006/wordprocessingDrawing" xmlns:w10="urn:schemas-microsoft-com:office:word" xmlns:w="http://schemas.openxmlformats.org/wordprocessingml/2006/main" xmlns:w14="http://schemas.microsoft.com/office/word/2010/wordml" xmlns:w15="http://schemas.microsoft.com/office/word/2012/wordml" xmlns:wpg="http://schemas.microsoft.com/office/word/2010/wordprocessingGroup" xmlns:wpi="http://schemas.microsoft.com/office/word/2010/wordprocessingInk" xmlns:wne="http://schemas.microsoft.com/office/word/2006/wordml" xmlns:wps="http://schemas.microsoft.com/office/word/2010/wordprocessingShape" mc:Ignorable="w14 w15 wp14">
+  <w:abstractNum w:abstractNumId="0">
     <w:nsid w:val="048F21F8"/>
     <w:multiLevelType w:val="hybridMultilevel"/>
     <w:tmpl w:val="DEBC7288"/>
@@ -3288,7 +3218,7 @@
       </w:rPr>
     </w:lvl>
   </w:abstractNum>
-  <w:abstractNum w:abstractNumId="1" w15:restartNumberingAfterBreak="0">
+  <w:abstractNum w:abstractNumId="1">
     <w:nsid w:val="14C45787"/>
     <w:multiLevelType w:val="hybridMultilevel"/>
     <w:tmpl w:val="A3B02064"/>
@@ -3401,7 +3331,7 @@
       </w:rPr>
     </w:lvl>
   </w:abstractNum>
-  <w:abstractNum w:abstractNumId="2" w15:restartNumberingAfterBreak="0">
+  <w:abstractNum w:abstractNumId="2">
     <w:nsid w:val="1A375E21"/>
     <w:multiLevelType w:val="hybridMultilevel"/>
     <w:tmpl w:val="8C064018"/>
@@ -3515,7 +3445,7 @@
       </w:rPr>
     </w:lvl>
   </w:abstractNum>
-  <w:abstractNum w:abstractNumId="3" w15:restartNumberingAfterBreak="0">
+  <w:abstractNum w:abstractNumId="3">
     <w:nsid w:val="26276077"/>
     <w:multiLevelType w:val="hybridMultilevel"/>
     <w:tmpl w:val="788280BA"/>
@@ -3629,7 +3559,7 @@
       </w:rPr>
     </w:lvl>
   </w:abstractNum>
-  <w:abstractNum w:abstractNumId="4" w15:restartNumberingAfterBreak="0">
+  <w:abstractNum w:abstractNumId="4">
     <w:nsid w:val="2A182304"/>
     <w:multiLevelType w:val="hybridMultilevel"/>
     <w:tmpl w:val="A55EA64A"/>
@@ -3743,7 +3673,7 @@
       </w:rPr>
     </w:lvl>
   </w:abstractNum>
-  <w:abstractNum w:abstractNumId="5" w15:restartNumberingAfterBreak="0">
+  <w:abstractNum w:abstractNumId="5">
     <w:nsid w:val="3FD8072A"/>
     <w:multiLevelType w:val="hybridMultilevel"/>
     <w:tmpl w:val="97C2728C"/>
@@ -3857,7 +3787,7 @@
       </w:rPr>
     </w:lvl>
   </w:abstractNum>
-  <w:abstractNum w:abstractNumId="6" w15:restartNumberingAfterBreak="0">
+  <w:abstractNum w:abstractNumId="6">
     <w:nsid w:val="4AE338CA"/>
     <w:multiLevelType w:val="hybridMultilevel"/>
     <w:tmpl w:val="E01C4C78"/>
@@ -3971,7 +3901,7 @@
       </w:rPr>
     </w:lvl>
   </w:abstractNum>
-  <w:abstractNum w:abstractNumId="7" w15:restartNumberingAfterBreak="0">
+  <w:abstractNum w:abstractNumId="7">
     <w:nsid w:val="55CB0EAC"/>
     <w:multiLevelType w:val="hybridMultilevel"/>
     <w:tmpl w:val="81947EDE"/>
@@ -4084,7 +4014,7 @@
       </w:rPr>
     </w:lvl>
   </w:abstractNum>
-  <w:abstractNum w:abstractNumId="8" w15:restartNumberingAfterBreak="0">
+  <w:abstractNum w:abstractNumId="8">
     <w:nsid w:val="6A9E0E3D"/>
     <w:multiLevelType w:val="hybridMultilevel"/>
     <w:tmpl w:val="5330C78E"/>
@@ -4198,7 +4128,7 @@
       </w:rPr>
     </w:lvl>
   </w:abstractNum>
-  <w:abstractNum w:abstractNumId="9" w15:restartNumberingAfterBreak="0">
+  <w:abstractNum w:abstractNumId="9">
     <w:nsid w:val="72113C37"/>
     <w:multiLevelType w:val="hybridMultilevel"/>
     <w:tmpl w:val="B6C64160"/>
@@ -4312,7 +4242,7 @@
       </w:rPr>
     </w:lvl>
   </w:abstractNum>
-  <w:abstractNum w:abstractNumId="10" w15:restartNumberingAfterBreak="0">
+  <w:abstractNum w:abstractNumId="10">
     <w:nsid w:val="73554E83"/>
     <w:multiLevelType w:val="hybridMultilevel"/>
     <w:tmpl w:val="7D7C5CCE"/>
@@ -4425,7 +4355,7 @@
       </w:rPr>
     </w:lvl>
   </w:abstractNum>
-  <w:abstractNum w:abstractNumId="11" w15:restartNumberingAfterBreak="0">
+  <w:abstractNum w:abstractNumId="11">
     <w:nsid w:val="7C8D6F9D"/>
     <w:multiLevelType w:val="hybridMultilevel"/>
     <w:tmpl w:val="F2A42E32"/>
@@ -4579,7 +4509,7 @@
 </file>
 
 <file path=word/styles.xml><?xml version="1.0" encoding="utf-8"?>
-<w:styles xmlns:mc="http://schemas.openxmlformats.org/markup-compatibility/2006" xmlns:r="http://schemas.openxmlformats.org/officeDocument/2006/relationships" xmlns:w="http://schemas.openxmlformats.org/wordprocessingml/2006/main" xmlns:w14="http://schemas.microsoft.com/office/word/2010/wordml" xmlns:w15="http://schemas.microsoft.com/office/word/2012/wordml" xmlns:w16cex="http://schemas.microsoft.com/office/word/2018/wordml/cex" xmlns:w16cid="http://schemas.microsoft.com/office/word/2016/wordml/cid" xmlns:w16="http://schemas.microsoft.com/office/word/2018/wordml" xmlns:w16sdtdh="http://schemas.microsoft.com/office/word/2020/wordml/sdtdatahash" xmlns:w16se="http://schemas.microsoft.com/office/word/2015/wordml/symex" mc:Ignorable="w14 w15 w16se w16cid w16 w16cex w16sdtdh">
+<w:styles xmlns:mc="http://schemas.openxmlformats.org/markup-compatibility/2006" xmlns:r="http://schemas.openxmlformats.org/officeDocument/2006/relationships" xmlns:w="http://schemas.openxmlformats.org/wordprocessingml/2006/main" xmlns:w14="http://schemas.microsoft.com/office/word/2010/wordml" xmlns:w15="http://schemas.microsoft.com/office/word/2012/wordml" mc:Ignorable="w14 w15">
   <w:docDefaults>
     <w:rPrDefault>
       <w:rPr>
@@ -4595,7 +4525,7 @@
       </w:pPr>
     </w:pPrDefault>
   </w:docDefaults>
-  <w:latentStyles w:defLockedState="0" w:defUIPriority="99" w:defSemiHidden="0" w:defUnhideWhenUsed="0" w:defQFormat="0" w:count="376">
+  <w:latentStyles w:defLockedState="0" w:defUIPriority="99" w:defSemiHidden="0" w:defUnhideWhenUsed="0" w:defQFormat="0" w:count="371">
     <w:lsdException w:name="Normal" w:uiPriority="0" w:qFormat="1"/>
     <w:lsdException w:name="heading 1" w:uiPriority="9" w:qFormat="1"/>
     <w:lsdException w:name="heading 2" w:semiHidden="1" w:uiPriority="9" w:unhideWhenUsed="1" w:qFormat="1"/>
@@ -4701,6 +4631,7 @@
     <w:lsdException w:name="HTML Sample" w:semiHidden="1" w:unhideWhenUsed="1"/>
     <w:lsdException w:name="HTML Typewriter" w:semiHidden="1" w:unhideWhenUsed="1"/>
     <w:lsdException w:name="HTML Variable" w:semiHidden="1" w:unhideWhenUsed="1"/>
+    <w:lsdException w:name="Normal Table" w:semiHidden="1" w:unhideWhenUsed="1"/>
     <w:lsdException w:name="annotation subject" w:semiHidden="1" w:unhideWhenUsed="1"/>
     <w:lsdException w:name="No List" w:semiHidden="1" w:unhideWhenUsed="1"/>
     <w:lsdException w:name="Outline List 1" w:semiHidden="1" w:unhideWhenUsed="1"/>
@@ -4743,8 +4674,11 @@
     <w:lsdException w:name="Table Contemporary" w:semiHidden="1" w:unhideWhenUsed="1"/>
     <w:lsdException w:name="Table Elegant" w:semiHidden="1" w:unhideWhenUsed="1"/>
     <w:lsdException w:name="Table Professional" w:semiHidden="1" w:unhideWhenUsed="1"/>
+    <w:lsdException w:name="Table Subtle 1" w:semiHidden="1" w:unhideWhenUsed="1"/>
     <w:lsdException w:name="Table Subtle 2" w:semiHidden="1" w:unhideWhenUsed="1"/>
     <w:lsdException w:name="Table Web 1" w:semiHidden="1" w:unhideWhenUsed="1"/>
+    <w:lsdException w:name="Table Web 2" w:semiHidden="1" w:unhideWhenUsed="1"/>
+    <w:lsdException w:name="Table Web 3" w:semiHidden="1" w:unhideWhenUsed="1"/>
     <w:lsdException w:name="Balloon Text" w:semiHidden="1" w:unhideWhenUsed="1"/>
     <w:lsdException w:name="Table Grid" w:uiPriority="39"/>
     <w:lsdException w:name="Table Theme" w:semiHidden="1" w:unhideWhenUsed="1"/>
@@ -4963,11 +4897,6 @@
     <w:lsdException w:name="List Table 5 Dark Accent 6" w:uiPriority="50"/>
     <w:lsdException w:name="List Table 6 Colorful Accent 6" w:uiPriority="51"/>
     <w:lsdException w:name="List Table 7 Colorful Accent 6" w:uiPriority="52"/>
-    <w:lsdException w:name="Mention" w:semiHidden="1" w:unhideWhenUsed="1"/>
-    <w:lsdException w:name="Smart Hyperlink" w:semiHidden="1" w:unhideWhenUsed="1"/>
-    <w:lsdException w:name="Hashtag" w:semiHidden="1" w:unhideWhenUsed="1"/>
-    <w:lsdException w:name="Unresolved Mention" w:semiHidden="1" w:unhideWhenUsed="1"/>
-    <w:lsdException w:name="Smart Link" w:semiHidden="1" w:unhideWhenUsed="1"/>
   </w:latentStyles>
   <w:style w:type="paragraph" w:default="1" w:styleId="Normal">
     <w:name w:val="Normal"/>
@@ -5369,10 +5298,9 @@
 </file>
 
 <file path=customXml/itemProps1.xml><?xml version="1.0" encoding="utf-8"?>
-<ds:datastoreItem xmlns:ds="http://schemas.openxmlformats.org/officeDocument/2006/customXml" ds:itemID="{B8FB6CCC-2701-43DC-A9F0-BA56171355BC}">
+<ds:datastoreItem xmlns:ds="http://schemas.openxmlformats.org/officeDocument/2006/customXml" ds:itemID="{B119FA27-2AF1-4CEF-BCA9-8A21DEF07ACD}">
   <ds:schemaRefs>
     <ds:schemaRef ds:uri="http://schemas.openxmlformats.org/officeDocument/2006/bibliography"/>
-    <ds:schemaRef ds:uri="http://www.w3.org/2000/xmlns/"/>
   </ds:schemaRefs>
 </ds:datastoreItem>
 </file>
</xml_diff>